<commit_message>
Add new entries to CSV and PDF files; refactor file paths in Excel and Word functions for improved directory handling
</commit_message>
<xml_diff>
--- a/Temp/test_copy.docx
+++ b/Temp/test_copy.docx
@@ -779,6 +779,202 @@
                 <w:color w:val="000000"/>
               </w:rPr>
               <w:t>asd</w:t>
+            </w:r>
+          </w:p>
+        </w:tc>
+        <w:tc>
+          <w:tcPr>
+            <w:tcW w:w="960" w:type="dxa"/>
+            <w:tcBorders>
+              <w:top w:val="nil"/>
+              <w:left w:val="nil"/>
+              <w:bottom w:val="nil"/>
+              <w:right w:val="nil"/>
+            </w:tcBorders>
+            <w:shd w:val="clear" w:color="auto" w:fill="auto"/>
+            <w:noWrap/>
+            <w:vAlign w:val="bottom"/>
+            <w:hideMark/>
+          </w:tcPr>
+          <w:p>
+            <w:pPr>
+              <w:rPr>
+                <w:rFonts w:ascii="Calibri" w:hAnsi="Calibri" w:cs="Calibri"/>
+                <w:color w:val="000000"/>
+              </w:rPr>
+            </w:pPr>
+          </w:p>
+        </w:tc>
+        <w:tc>
+          <w:tcPr>
+            <w:tcW w:w="960" w:type="dxa"/>
+            <w:tcBorders>
+              <w:top w:val="nil"/>
+              <w:left w:val="nil"/>
+              <w:bottom w:val="nil"/>
+              <w:right w:val="nil"/>
+            </w:tcBorders>
+            <w:shd w:val="clear" w:color="auto" w:fill="auto"/>
+            <w:noWrap/>
+            <w:vAlign w:val="bottom"/>
+            <w:hideMark/>
+          </w:tcPr>
+          <w:p>
+            <w:pPr>
+              <w:rPr>
+                <w:sz w:val="20"/>
+                <w:szCs w:val="20"/>
+              </w:rPr>
+            </w:pPr>
+          </w:p>
+        </w:tc>
+      </w:tr>
+      <w:tr>
+        <w:trPr>
+          <w:trHeight w:val="288"/>
+        </w:trPr>
+        <w:tc>
+          <w:tcPr>
+            <w:tcW w:w="1360" w:type="dxa"/>
+            <w:tcBorders>
+              <w:top w:val="single" w:sz="4" w:space="0" w:color="auto"/>
+              <w:left w:val="single" w:sz="4" w:space="0" w:color="auto"/>
+              <w:bottom w:val="single" w:sz="4" w:space="0" w:color="auto"/>
+              <w:right w:val="single" w:sz="4" w:space="0" w:color="auto"/>
+            </w:tcBorders>
+            <w:shd w:val="clear" w:color="auto" w:fill="auto"/>
+            <w:vAlign w:val="bottom"/>
+            <w:hideMark/>
+          </w:tcPr>
+          <w:p>
+            <w:pPr>
+              <w:rPr>
+                <w:rFonts w:ascii="Calibri" w:hAnsi="Calibri" w:cs="Calibri"/>
+                <w:color w:val="000000"/>
+              </w:rPr>
+            </w:pPr>
+            <w:r>
+              <w:rPr>
+                <w:rFonts w:ascii="Calibri" w:hAnsi="Calibri" w:cs="Calibri"/>
+                <w:color w:val="000000"/>
+              </w:rPr>
+              <w:t>new</w:t>
+            </w:r>
+          </w:p>
+        </w:tc>
+        <w:tc>
+          <w:tcPr>
+            <w:tcW w:w="1360" w:type="dxa"/>
+            <w:tcBorders>
+              <w:top w:val="single" w:sz="4" w:space="0" w:color="auto"/>
+              <w:left w:val="single" w:sz="4" w:space="0" w:color="auto"/>
+              <w:bottom w:val="single" w:sz="4" w:space="0" w:color="auto"/>
+              <w:right w:val="single" w:sz="4" w:space="0" w:color="auto"/>
+            </w:tcBorders>
+            <w:shd w:val="clear" w:color="auto" w:fill="auto"/>
+            <w:vAlign w:val="bottom"/>
+            <w:hideMark/>
+          </w:tcPr>
+          <w:p>
+            <w:pPr>
+              <w:rPr>
+                <w:rFonts w:ascii="Calibri" w:hAnsi="Calibri" w:cs="Calibri"/>
+                <w:color w:val="000000"/>
+              </w:rPr>
+            </w:pPr>
+            <w:r>
+              <w:rPr>
+                <w:rFonts w:ascii="Calibri" w:hAnsi="Calibri" w:cs="Calibri"/>
+                <w:color w:val="000000"/>
+              </w:rPr>
+              <w:t>king</w:t>
+            </w:r>
+          </w:p>
+        </w:tc>
+        <w:tc>
+          <w:tcPr>
+            <w:tcW w:w="1360" w:type="dxa"/>
+            <w:tcBorders>
+              <w:top w:val="single" w:sz="4" w:space="0" w:color="auto"/>
+              <w:left w:val="single" w:sz="4" w:space="0" w:color="auto"/>
+              <w:bottom w:val="single" w:sz="4" w:space="0" w:color="auto"/>
+              <w:right w:val="single" w:sz="4" w:space="0" w:color="auto"/>
+            </w:tcBorders>
+            <w:shd w:val="clear" w:color="auto" w:fill="auto"/>
+            <w:vAlign w:val="bottom"/>
+            <w:hideMark/>
+          </w:tcPr>
+          <w:p>
+            <w:pPr>
+              <w:rPr>
+                <w:rFonts w:ascii="Calibri" w:hAnsi="Calibri" w:cs="Calibri"/>
+                <w:color w:val="000000"/>
+              </w:rPr>
+            </w:pPr>
+            <w:r>
+              <w:rPr>
+                <w:rFonts w:ascii="Calibri" w:hAnsi="Calibri" w:cs="Calibri"/>
+                <w:color w:val="000000"/>
+              </w:rPr>
+              <w:t>das</w:t>
+            </w:r>
+          </w:p>
+        </w:tc>
+        <w:tc>
+          <w:tcPr>
+            <w:tcW w:w="1360" w:type="dxa"/>
+            <w:tcBorders>
+              <w:top w:val="single" w:sz="4" w:space="0" w:color="auto"/>
+              <w:left w:val="single" w:sz="4" w:space="0" w:color="auto"/>
+              <w:bottom w:val="single" w:sz="4" w:space="0" w:color="auto"/>
+              <w:right w:val="single" w:sz="4" w:space="0" w:color="auto"/>
+            </w:tcBorders>
+            <w:shd w:val="clear" w:color="000000" w:fill="90EE90"/>
+            <w:vAlign w:val="bottom"/>
+            <w:hideMark/>
+          </w:tcPr>
+          <w:p>
+            <w:pPr>
+              <w:rPr>
+                <w:rFonts w:ascii="Calibri" w:hAnsi="Calibri" w:cs="Calibri"/>
+                <w:color w:val="000000"/>
+              </w:rPr>
+            </w:pPr>
+            <w:r>
+              <w:rPr>
+                <w:rFonts w:ascii="Calibri" w:hAnsi="Calibri" w:cs="Calibri"/>
+                <w:color w:val="000000"/>
+              </w:rPr>
+              <w:t>Accepted</w:t>
+            </w:r>
+          </w:p>
+        </w:tc>
+        <w:tc>
+          <w:tcPr>
+            <w:tcW w:w="1360" w:type="dxa"/>
+            <w:tcBorders>
+              <w:top w:val="single" w:sz="4" w:space="0" w:color="auto"/>
+              <w:left w:val="single" w:sz="4" w:space="0" w:color="auto"/>
+              <w:bottom w:val="single" w:sz="4" w:space="0" w:color="auto"/>
+              <w:right w:val="single" w:sz="4" w:space="0" w:color="auto"/>
+            </w:tcBorders>
+            <w:shd w:val="clear" w:color="auto" w:fill="auto"/>
+            <w:vAlign w:val="bottom"/>
+            <w:hideMark/>
+          </w:tcPr>
+          <w:p>
+            <w:pPr>
+              <w:rPr>
+                <w:rFonts w:ascii="Calibri" w:hAnsi="Calibri" w:cs="Calibri"/>
+                <w:color w:val="000000"/>
+              </w:rPr>
+            </w:pPr>
+            <w:r>
+              <w:rPr>
+                <w:rFonts w:ascii="Calibri" w:hAnsi="Calibri" w:cs="Calibri"/>
+                <w:color w:val="000000"/>
+              </w:rPr>
+              <w:t>ads</w:t>
             </w:r>
           </w:p>
         </w:tc>

</xml_diff>

<commit_message>
Update document content and CSV files; delete obsolete PDF files and implement input dialog functionality
</commit_message>
<xml_diff>
--- a/Temp/test_copy.docx
+++ b/Temp/test_copy.docx
@@ -733,23 +733,23 @@
               <w:bottom w:val="single" w:sz="4" w:space="0" w:color="auto"/>
               <w:right w:val="single" w:sz="4" w:space="0" w:color="auto"/>
             </w:tcBorders>
-            <w:shd w:val="clear" w:color="000000" w:fill="90EE90"/>
-            <w:vAlign w:val="bottom"/>
-            <w:hideMark/>
-          </w:tcPr>
-          <w:p>
-            <w:pPr>
-              <w:rPr>
-                <w:rFonts w:ascii="Calibri" w:hAnsi="Calibri" w:cs="Calibri"/>
-                <w:color w:val="000000"/>
-              </w:rPr>
-            </w:pPr>
-            <w:r>
-              <w:rPr>
-                <w:rFonts w:ascii="Calibri" w:hAnsi="Calibri" w:cs="Calibri"/>
-                <w:color w:val="000000"/>
-              </w:rPr>
-              <w:t>Accepted</w:t>
+            <w:shd w:val="clear" w:color="000000" w:fill="ADD8E6"/>
+            <w:vAlign w:val="bottom"/>
+            <w:hideMark/>
+          </w:tcPr>
+          <w:p>
+            <w:pPr>
+              <w:rPr>
+                <w:rFonts w:ascii="Calibri" w:hAnsi="Calibri" w:cs="Calibri"/>
+                <w:color w:val="000000"/>
+              </w:rPr>
+            </w:pPr>
+            <w:r>
+              <w:rPr>
+                <w:rFonts w:ascii="Calibri" w:hAnsi="Calibri" w:cs="Calibri"/>
+                <w:color w:val="000000"/>
+              </w:rPr>
+              <w:t>Minor Deficiencies</w:t>
             </w:r>
           </w:p>
         </w:tc>
@@ -831,7 +831,7 @@
       </w:tr>
       <w:tr>
         <w:trPr>
-          <w:trHeight w:val="288"/>
+          <w:trHeight w:val="576"/>
         </w:trPr>
         <w:tc>
           <w:tcPr>
@@ -887,7 +887,7 @@
                 <w:rFonts w:ascii="Calibri" w:hAnsi="Calibri" w:cs="Calibri"/>
                 <w:color w:val="000000"/>
               </w:rPr>
-              <w:t>king</w:t>
+              <w:t>da</w:t>
             </w:r>
           </w:p>
         </w:tc>
@@ -929,23 +929,23 @@
               <w:bottom w:val="single" w:sz="4" w:space="0" w:color="auto"/>
               <w:right w:val="single" w:sz="4" w:space="0" w:color="auto"/>
             </w:tcBorders>
-            <w:shd w:val="clear" w:color="000000" w:fill="90EE90"/>
-            <w:vAlign w:val="bottom"/>
-            <w:hideMark/>
-          </w:tcPr>
-          <w:p>
-            <w:pPr>
-              <w:rPr>
-                <w:rFonts w:ascii="Calibri" w:hAnsi="Calibri" w:cs="Calibri"/>
-                <w:color w:val="000000"/>
-              </w:rPr>
-            </w:pPr>
-            <w:r>
-              <w:rPr>
-                <w:rFonts w:ascii="Calibri" w:hAnsi="Calibri" w:cs="Calibri"/>
-                <w:color w:val="000000"/>
-              </w:rPr>
-              <w:t>Accepted</w:t>
+            <w:shd w:val="clear" w:color="000000" w:fill="ADD8E6"/>
+            <w:vAlign w:val="bottom"/>
+            <w:hideMark/>
+          </w:tcPr>
+          <w:p>
+            <w:pPr>
+              <w:rPr>
+                <w:rFonts w:ascii="Calibri" w:hAnsi="Calibri" w:cs="Calibri"/>
+                <w:color w:val="000000"/>
+              </w:rPr>
+            </w:pPr>
+            <w:r>
+              <w:rPr>
+                <w:rFonts w:ascii="Calibri" w:hAnsi="Calibri" w:cs="Calibri"/>
+                <w:color w:val="000000"/>
+              </w:rPr>
+              <w:t>Minor Deficiencies</w:t>
             </w:r>
           </w:p>
         </w:tc>

</xml_diff>

<commit_message>
Update document templates: modify layout and formatting in test_copy.docx and adjust structure in asset list PDF for improved clarity and consistency
</commit_message>
<xml_diff>
--- a/Temp/test_copy.docx
+++ b/Temp/test_copy.docx
@@ -4,16 +4,19 @@
   <w:body>
     <w:tbl>
       <w:tblPr>
-        <w:tblW w:w="8720" w:type="dxa"/>
+        <w:tblW w:w="14220" w:type="dxa"/>
         <w:tblInd w:w="113" w:type="dxa"/>
         <w:tblLook w:val="04A0" w:firstRow="1" w:lastRow="0" w:firstColumn="1" w:lastColumn="0" w:noHBand="0" w:noVBand="1"/>
       </w:tblPr>
       <w:tblGrid>
         <w:gridCol w:w="1360"/>
         <w:gridCol w:w="1360"/>
-        <w:gridCol w:w="1360"/>
         <w:gridCol w:w="1415"/>
         <w:gridCol w:w="1360"/>
+        <w:gridCol w:w="1360"/>
+        <w:gridCol w:w="1360"/>
+        <w:gridCol w:w="1343"/>
+        <w:gridCol w:w="2742"/>
         <w:gridCol w:w="960"/>
         <w:gridCol w:w="960"/>
       </w:tblGrid>
@@ -85,41 +88,7 @@
                 <w:bCs/>
                 <w:color w:val="000000"/>
               </w:rPr>
-              <w:t>Address</w:t>
-            </w:r>
-          </w:p>
-        </w:tc>
-        <w:tc>
-          <w:tcPr>
-            <w:tcW w:w="1360" w:type="dxa"/>
-            <w:tcBorders>
-              <w:top w:val="single" w:sz="4" w:space="0" w:color="auto"/>
-              <w:left w:val="nil"/>
-              <w:bottom w:val="single" w:sz="4" w:space="0" w:color="auto"/>
-              <w:right w:val="single" w:sz="4" w:space="0" w:color="auto"/>
-            </w:tcBorders>
-            <w:shd w:val="clear" w:color="auto" w:fill="auto"/>
-            <w:noWrap/>
-            <w:hideMark/>
-          </w:tcPr>
-          <w:p>
-            <w:pPr>
-              <w:jc w:val="center"/>
-              <w:rPr>
-                <w:rFonts w:ascii="Calibri" w:hAnsi="Calibri" w:cs="Calibri"/>
-                <w:b/>
-                <w:bCs/>
-                <w:color w:val="000000"/>
-              </w:rPr>
-            </w:pPr>
-            <w:r>
-              <w:rPr>
-                <w:rFonts w:ascii="Calibri" w:hAnsi="Calibri" w:cs="Calibri"/>
-                <w:b/>
-                <w:bCs/>
-                <w:color w:val="000000"/>
-              </w:rPr>
-              <w:t>Structure</w:t>
+              <w:t>Approved CCTV Vendor</w:t>
             </w:r>
           </w:p>
         </w:tc>
@@ -187,8 +156,123 @@
                 <w:bCs/>
                 <w:color w:val="000000"/>
               </w:rPr>
+              <w:t>Vendor Surveyor</w:t>
+            </w:r>
+          </w:p>
+        </w:tc>
+        <w:tc>
+          <w:tcPr>
+            <w:tcW w:w="1360" w:type="dxa"/>
+            <w:tcBorders>
+              <w:top w:val="single" w:sz="4" w:space="0" w:color="auto"/>
+              <w:left w:val="nil"/>
+              <w:bottom w:val="single" w:sz="4" w:space="0" w:color="auto"/>
+              <w:right w:val="single" w:sz="4" w:space="0" w:color="auto"/>
+            </w:tcBorders>
+            <w:shd w:val="clear" w:color="auto" w:fill="auto"/>
+            <w:noWrap/>
+            <w:hideMark/>
+          </w:tcPr>
+          <w:p>
+            <w:pPr>
+              <w:jc w:val="center"/>
+              <w:rPr>
+                <w:rFonts w:ascii="Calibri" w:hAnsi="Calibri" w:cs="Calibri"/>
+                <w:b/>
+                <w:bCs/>
+                <w:color w:val="000000"/>
+              </w:rPr>
+            </w:pPr>
+            <w:r>
+              <w:rPr>
+                <w:rFonts w:ascii="Calibri" w:hAnsi="Calibri" w:cs="Calibri"/>
+                <w:b/>
+                <w:bCs/>
+                <w:color w:val="000000"/>
+              </w:rPr>
+              <w:t>Reviewer</w:t>
+            </w:r>
+          </w:p>
+        </w:tc>
+        <w:tc>
+          <w:tcPr>
+            <w:tcW w:w="1360" w:type="dxa"/>
+            <w:tcBorders>
+              <w:top w:val="single" w:sz="4" w:space="0" w:color="auto"/>
+              <w:left w:val="nil"/>
+              <w:bottom w:val="single" w:sz="4" w:space="0" w:color="auto"/>
+              <w:right w:val="single" w:sz="4" w:space="0" w:color="auto"/>
+            </w:tcBorders>
+            <w:shd w:val="clear" w:color="auto" w:fill="auto"/>
+            <w:noWrap/>
+            <w:hideMark/>
+          </w:tcPr>
+          <w:p>
+            <w:pPr>
+              <w:jc w:val="center"/>
+              <w:rPr>
+                <w:rFonts w:ascii="Calibri" w:hAnsi="Calibri" w:cs="Calibri"/>
+                <w:b/>
+                <w:bCs/>
+                <w:color w:val="000000"/>
+              </w:rPr>
+            </w:pPr>
+            <w:r>
+              <w:rPr>
+                <w:rFonts w:ascii="Calibri" w:hAnsi="Calibri" w:cs="Calibri"/>
+                <w:b/>
+                <w:bCs/>
+                <w:color w:val="000000"/>
+              </w:rPr>
               <w:t>Notes</w:t>
             </w:r>
+          </w:p>
+        </w:tc>
+        <w:tc>
+          <w:tcPr>
+            <w:tcW w:w="1360" w:type="dxa"/>
+            <w:tcBorders>
+              <w:top w:val="nil"/>
+              <w:left w:val="nil"/>
+              <w:bottom w:val="nil"/>
+              <w:right w:val="nil"/>
+            </w:tcBorders>
+            <w:shd w:val="clear" w:color="auto" w:fill="auto"/>
+            <w:vAlign w:val="bottom"/>
+            <w:hideMark/>
+          </w:tcPr>
+          <w:p>
+            <w:pPr>
+              <w:jc w:val="center"/>
+              <w:rPr>
+                <w:rFonts w:ascii="Calibri" w:hAnsi="Calibri" w:cs="Calibri"/>
+                <w:b/>
+                <w:bCs/>
+                <w:color w:val="000000"/>
+              </w:rPr>
+            </w:pPr>
+          </w:p>
+        </w:tc>
+        <w:tc>
+          <w:tcPr>
+            <w:tcW w:w="2780" w:type="dxa"/>
+            <w:tcBorders>
+              <w:top w:val="nil"/>
+              <w:left w:val="nil"/>
+              <w:bottom w:val="nil"/>
+              <w:right w:val="nil"/>
+            </w:tcBorders>
+            <w:shd w:val="clear" w:color="auto" w:fill="auto"/>
+            <w:vAlign w:val="bottom"/>
+            <w:hideMark/>
+          </w:tcPr>
+          <w:p>
+            <w:pPr>
+              <w:rPr>
+                <w:sz w:val="20"/>
+                <w:szCs w:val="20"/>
+              </w:rPr>
+            </w:pPr>
           </w:p>
         </w:tc>
         <w:tc>
@@ -207,12 +291,9 @@
           </w:tcPr>
           <w:p>
             <w:pPr>
-              <w:jc w:val="center"/>
-              <w:rPr>
-                <w:rFonts w:ascii="Calibri" w:hAnsi="Calibri" w:cs="Calibri"/>
-                <w:b/>
-                <w:bCs/>
-                <w:color w:val="000000"/>
+              <w:rPr>
+                <w:sz w:val="20"/>
+                <w:szCs w:val="20"/>
               </w:rPr>
             </w:pPr>
           </w:p>
@@ -270,7 +351,7 @@
                 <w:rFonts w:ascii="Calibri" w:hAnsi="Calibri" w:cs="Calibri"/>
                 <w:color w:val="000000"/>
               </w:rPr>
-              <w:t>sad</w:t>
+              <w:t>gh</w:t>
             </w:r>
           </w:p>
         </w:tc>
@@ -299,36 +380,7 @@
                 <w:rFonts w:ascii="Calibri" w:hAnsi="Calibri" w:cs="Calibri"/>
                 <w:color w:val="000000"/>
               </w:rPr>
-              <w:t>dsa</w:t>
-            </w:r>
-          </w:p>
-        </w:tc>
-        <w:tc>
-          <w:tcPr>
-            <w:tcW w:w="1360" w:type="dxa"/>
-            <w:tcBorders>
-              <w:top w:val="single" w:sz="4" w:space="0" w:color="auto"/>
-              <w:left w:val="single" w:sz="4" w:space="0" w:color="auto"/>
-              <w:bottom w:val="single" w:sz="4" w:space="0" w:color="auto"/>
-              <w:right w:val="single" w:sz="4" w:space="0" w:color="auto"/>
-            </w:tcBorders>
-            <w:shd w:val="clear" w:color="auto" w:fill="auto"/>
-            <w:vAlign w:val="bottom"/>
-            <w:hideMark/>
-          </w:tcPr>
-          <w:p>
-            <w:pPr>
-              <w:rPr>
-                <w:rFonts w:ascii="Calibri" w:hAnsi="Calibri" w:cs="Calibri"/>
-                <w:color w:val="000000"/>
-              </w:rPr>
-            </w:pPr>
-            <w:r>
-              <w:rPr>
-                <w:rFonts w:ascii="Calibri" w:hAnsi="Calibri" w:cs="Calibri"/>
-                <w:color w:val="000000"/>
-              </w:rPr>
-              <w:t>dsaf</w:t>
+              <w:t>GPH</w:t>
             </w:r>
           </w:p>
         </w:tc>
@@ -386,13 +438,71 @@
                 <w:rFonts w:ascii="Calibri" w:hAnsi="Calibri" w:cs="Calibri"/>
                 <w:color w:val="000000"/>
               </w:rPr>
-              <w:t>dsaf</w:t>
+              <w:t>gh</w:t>
             </w:r>
           </w:p>
         </w:tc>
         <w:tc>
           <w:tcPr>
-            <w:tcW w:w="960" w:type="dxa"/>
+            <w:tcW w:w="1360" w:type="dxa"/>
+            <w:tcBorders>
+              <w:top w:val="single" w:sz="4" w:space="0" w:color="auto"/>
+              <w:left w:val="single" w:sz="4" w:space="0" w:color="auto"/>
+              <w:bottom w:val="single" w:sz="4" w:space="0" w:color="auto"/>
+              <w:right w:val="single" w:sz="4" w:space="0" w:color="auto"/>
+            </w:tcBorders>
+            <w:shd w:val="clear" w:color="auto" w:fill="auto"/>
+            <w:vAlign w:val="bottom"/>
+            <w:hideMark/>
+          </w:tcPr>
+          <w:p>
+            <w:pPr>
+              <w:rPr>
+                <w:rFonts w:ascii="Calibri" w:hAnsi="Calibri" w:cs="Calibri"/>
+                <w:color w:val="000000"/>
+              </w:rPr>
+            </w:pPr>
+            <w:r>
+              <w:rPr>
+                <w:rFonts w:ascii="Calibri" w:hAnsi="Calibri" w:cs="Calibri"/>
+                <w:color w:val="000000"/>
+              </w:rPr>
+              <w:t>T. Martin</w:t>
+            </w:r>
+          </w:p>
+        </w:tc>
+        <w:tc>
+          <w:tcPr>
+            <w:tcW w:w="1360" w:type="dxa"/>
+            <w:tcBorders>
+              <w:top w:val="single" w:sz="4" w:space="0" w:color="auto"/>
+              <w:left w:val="single" w:sz="4" w:space="0" w:color="auto"/>
+              <w:bottom w:val="single" w:sz="4" w:space="0" w:color="auto"/>
+              <w:right w:val="single" w:sz="4" w:space="0" w:color="auto"/>
+            </w:tcBorders>
+            <w:shd w:val="clear" w:color="auto" w:fill="auto"/>
+            <w:vAlign w:val="bottom"/>
+            <w:hideMark/>
+          </w:tcPr>
+          <w:p>
+            <w:pPr>
+              <w:rPr>
+                <w:rFonts w:ascii="Calibri" w:hAnsi="Calibri" w:cs="Calibri"/>
+                <w:color w:val="000000"/>
+              </w:rPr>
+            </w:pPr>
+            <w:r>
+              <w:rPr>
+                <w:rFonts w:ascii="Calibri" w:hAnsi="Calibri" w:cs="Calibri"/>
+                <w:color w:val="000000"/>
+              </w:rPr>
+              <w:t>gh</w:t>
+            </w:r>
+          </w:p>
+        </w:tc>
+        <w:tc>
+          <w:tcPr>
+            <w:tcW w:w="1360" w:type="dxa"/>
             <w:tcBorders>
               <w:top w:val="nil"/>
               <w:left w:val="nil"/>
@@ -400,7 +510,6 @@
               <w:right w:val="nil"/>
             </w:tcBorders>
             <w:shd w:val="clear" w:color="auto" w:fill="auto"/>
-            <w:noWrap/>
             <w:vAlign w:val="bottom"/>
             <w:hideMark/>
           </w:tcPr>
@@ -409,6 +518,28 @@
               <w:rPr>
                 <w:rFonts w:ascii="Calibri" w:hAnsi="Calibri" w:cs="Calibri"/>
                 <w:color w:val="000000"/>
+              </w:rPr>
+            </w:pPr>
+          </w:p>
+        </w:tc>
+        <w:tc>
+          <w:tcPr>
+            <w:tcW w:w="2780" w:type="dxa"/>
+            <w:tcBorders>
+              <w:top w:val="nil"/>
+              <w:left w:val="nil"/>
+              <w:bottom w:val="nil"/>
+              <w:right w:val="nil"/>
+            </w:tcBorders>
+            <w:shd w:val="clear" w:color="auto" w:fill="auto"/>
+            <w:vAlign w:val="bottom"/>
+            <w:hideMark/>
+          </w:tcPr>
+          <w:p>
+            <w:pPr>
+              <w:rPr>
+                <w:sz w:val="20"/>
+                <w:szCs w:val="20"/>
               </w:rPr>
             </w:pPr>
           </w:p>
@@ -432,571 +563,6 @@
               <w:rPr>
                 <w:sz w:val="20"/>
                 <w:szCs w:val="20"/>
-              </w:rPr>
-            </w:pPr>
-          </w:p>
-        </w:tc>
-      </w:tr>
-      <w:tr>
-        <w:trPr>
-          <w:trHeight w:val="288"/>
-        </w:trPr>
-        <w:tc>
-          <w:tcPr>
-            <w:tcW w:w="1360" w:type="dxa"/>
-            <w:tcBorders>
-              <w:top w:val="single" w:sz="4" w:space="0" w:color="auto"/>
-              <w:left w:val="single" w:sz="4" w:space="0" w:color="auto"/>
-              <w:bottom w:val="single" w:sz="4" w:space="0" w:color="auto"/>
-              <w:right w:val="single" w:sz="4" w:space="0" w:color="auto"/>
-            </w:tcBorders>
-            <w:shd w:val="clear" w:color="auto" w:fill="auto"/>
-            <w:vAlign w:val="bottom"/>
-            <w:hideMark/>
-          </w:tcPr>
-          <w:p>
-            <w:pPr>
-              <w:rPr>
-                <w:rFonts w:ascii="Calibri" w:hAnsi="Calibri" w:cs="Calibri"/>
-                <w:color w:val="000000"/>
-              </w:rPr>
-            </w:pPr>
-            <w:r>
-              <w:rPr>
-                <w:rFonts w:ascii="Calibri" w:hAnsi="Calibri" w:cs="Calibri"/>
-                <w:color w:val="000000"/>
-              </w:rPr>
-              <w:t>dsf</w:t>
-            </w:r>
-          </w:p>
-        </w:tc>
-        <w:tc>
-          <w:tcPr>
-            <w:tcW w:w="1360" w:type="dxa"/>
-            <w:tcBorders>
-              <w:top w:val="single" w:sz="4" w:space="0" w:color="auto"/>
-              <w:left w:val="single" w:sz="4" w:space="0" w:color="auto"/>
-              <w:bottom w:val="single" w:sz="4" w:space="0" w:color="auto"/>
-              <w:right w:val="single" w:sz="4" w:space="0" w:color="auto"/>
-            </w:tcBorders>
-            <w:shd w:val="clear" w:color="auto" w:fill="auto"/>
-            <w:vAlign w:val="bottom"/>
-            <w:hideMark/>
-          </w:tcPr>
-          <w:p>
-            <w:pPr>
-              <w:rPr>
-                <w:rFonts w:ascii="Calibri" w:hAnsi="Calibri" w:cs="Calibri"/>
-                <w:color w:val="000000"/>
-              </w:rPr>
-            </w:pPr>
-            <w:r>
-              <w:rPr>
-                <w:rFonts w:ascii="Calibri" w:hAnsi="Calibri" w:cs="Calibri"/>
-                <w:color w:val="000000"/>
-              </w:rPr>
-              <w:t>dsf</w:t>
-            </w:r>
-          </w:p>
-        </w:tc>
-        <w:tc>
-          <w:tcPr>
-            <w:tcW w:w="1360" w:type="dxa"/>
-            <w:tcBorders>
-              <w:top w:val="single" w:sz="4" w:space="0" w:color="auto"/>
-              <w:left w:val="single" w:sz="4" w:space="0" w:color="auto"/>
-              <w:bottom w:val="single" w:sz="4" w:space="0" w:color="auto"/>
-              <w:right w:val="single" w:sz="4" w:space="0" w:color="auto"/>
-            </w:tcBorders>
-            <w:shd w:val="clear" w:color="auto" w:fill="auto"/>
-            <w:vAlign w:val="bottom"/>
-            <w:hideMark/>
-          </w:tcPr>
-          <w:p>
-            <w:pPr>
-              <w:rPr>
-                <w:rFonts w:ascii="Calibri" w:hAnsi="Calibri" w:cs="Calibri"/>
-                <w:color w:val="000000"/>
-              </w:rPr>
-            </w:pPr>
-            <w:r>
-              <w:rPr>
-                <w:rFonts w:ascii="Calibri" w:hAnsi="Calibri" w:cs="Calibri"/>
-                <w:color w:val="000000"/>
-              </w:rPr>
-              <w:t>dsf</w:t>
-            </w:r>
-          </w:p>
-        </w:tc>
-        <w:tc>
-          <w:tcPr>
-            <w:tcW w:w="1360" w:type="dxa"/>
-            <w:tcBorders>
-              <w:top w:val="single" w:sz="4" w:space="0" w:color="auto"/>
-              <w:left w:val="single" w:sz="4" w:space="0" w:color="auto"/>
-              <w:bottom w:val="single" w:sz="4" w:space="0" w:color="auto"/>
-              <w:right w:val="single" w:sz="4" w:space="0" w:color="auto"/>
-            </w:tcBorders>
-            <w:shd w:val="clear" w:color="000000" w:fill="90EE90"/>
-            <w:vAlign w:val="bottom"/>
-            <w:hideMark/>
-          </w:tcPr>
-          <w:p>
-            <w:pPr>
-              <w:rPr>
-                <w:rFonts w:ascii="Calibri" w:hAnsi="Calibri" w:cs="Calibri"/>
-                <w:color w:val="000000"/>
-              </w:rPr>
-            </w:pPr>
-            <w:r>
-              <w:rPr>
-                <w:rFonts w:ascii="Calibri" w:hAnsi="Calibri" w:cs="Calibri"/>
-                <w:color w:val="000000"/>
-              </w:rPr>
-              <w:t>Accepted</w:t>
-            </w:r>
-          </w:p>
-        </w:tc>
-        <w:tc>
-          <w:tcPr>
-            <w:tcW w:w="1360" w:type="dxa"/>
-            <w:tcBorders>
-              <w:top w:val="single" w:sz="4" w:space="0" w:color="auto"/>
-              <w:left w:val="single" w:sz="4" w:space="0" w:color="auto"/>
-              <w:bottom w:val="single" w:sz="4" w:space="0" w:color="auto"/>
-              <w:right w:val="single" w:sz="4" w:space="0" w:color="auto"/>
-            </w:tcBorders>
-            <w:shd w:val="clear" w:color="auto" w:fill="auto"/>
-            <w:vAlign w:val="bottom"/>
-            <w:hideMark/>
-          </w:tcPr>
-          <w:p>
-            <w:pPr>
-              <w:rPr>
-                <w:rFonts w:ascii="Calibri" w:hAnsi="Calibri" w:cs="Calibri"/>
-                <w:color w:val="000000"/>
-              </w:rPr>
-            </w:pPr>
-            <w:r>
-              <w:rPr>
-                <w:rFonts w:ascii="Calibri" w:hAnsi="Calibri" w:cs="Calibri"/>
-                <w:color w:val="000000"/>
-              </w:rPr>
-              <w:t>dsf</w:t>
-            </w:r>
-          </w:p>
-        </w:tc>
-        <w:tc>
-          <w:tcPr>
-            <w:tcW w:w="960" w:type="dxa"/>
-            <w:tcBorders>
-              <w:top w:val="nil"/>
-              <w:left w:val="nil"/>
-              <w:bottom w:val="nil"/>
-              <w:right w:val="nil"/>
-            </w:tcBorders>
-            <w:shd w:val="clear" w:color="auto" w:fill="auto"/>
-            <w:noWrap/>
-            <w:vAlign w:val="bottom"/>
-            <w:hideMark/>
-          </w:tcPr>
-          <w:p>
-            <w:pPr>
-              <w:rPr>
-                <w:rFonts w:ascii="Calibri" w:hAnsi="Calibri" w:cs="Calibri"/>
-                <w:color w:val="000000"/>
-              </w:rPr>
-            </w:pPr>
-          </w:p>
-        </w:tc>
-        <w:tc>
-          <w:tcPr>
-            <w:tcW w:w="960" w:type="dxa"/>
-            <w:tcBorders>
-              <w:top w:val="nil"/>
-              <w:left w:val="nil"/>
-              <w:bottom w:val="nil"/>
-              <w:right w:val="nil"/>
-            </w:tcBorders>
-            <w:shd w:val="clear" w:color="auto" w:fill="auto"/>
-            <w:noWrap/>
-            <w:vAlign w:val="bottom"/>
-            <w:hideMark/>
-          </w:tcPr>
-          <w:p>
-            <w:pPr>
-              <w:rPr>
-                <w:sz w:val="20"/>
-                <w:szCs w:val="20"/>
-              </w:rPr>
-            </w:pPr>
-          </w:p>
-        </w:tc>
-      </w:tr>
-      <w:tr>
-        <w:trPr>
-          <w:trHeight w:val="576"/>
-        </w:trPr>
-        <w:tc>
-          <w:tcPr>
-            <w:tcW w:w="1360" w:type="dxa"/>
-            <w:tcBorders>
-              <w:top w:val="single" w:sz="4" w:space="0" w:color="auto"/>
-              <w:left w:val="single" w:sz="4" w:space="0" w:color="auto"/>
-              <w:bottom w:val="single" w:sz="4" w:space="0" w:color="auto"/>
-              <w:right w:val="single" w:sz="4" w:space="0" w:color="auto"/>
-            </w:tcBorders>
-            <w:shd w:val="clear" w:color="auto" w:fill="auto"/>
-            <w:vAlign w:val="bottom"/>
-            <w:hideMark/>
-          </w:tcPr>
-          <w:p>
-            <w:pPr>
-              <w:rPr>
-                <w:rFonts w:ascii="Calibri" w:hAnsi="Calibri" w:cs="Calibri"/>
-                <w:color w:val="000000"/>
-              </w:rPr>
-            </w:pPr>
-            <w:r>
-              <w:rPr>
-                <w:rFonts w:ascii="Calibri" w:hAnsi="Calibri" w:cs="Calibri"/>
-                <w:color w:val="000000"/>
-              </w:rPr>
-              <w:t>asdsa</w:t>
-            </w:r>
-          </w:p>
-        </w:tc>
-        <w:tc>
-          <w:tcPr>
-            <w:tcW w:w="1360" w:type="dxa"/>
-            <w:tcBorders>
-              <w:top w:val="single" w:sz="4" w:space="0" w:color="auto"/>
-              <w:left w:val="single" w:sz="4" w:space="0" w:color="auto"/>
-              <w:bottom w:val="single" w:sz="4" w:space="0" w:color="auto"/>
-              <w:right w:val="single" w:sz="4" w:space="0" w:color="auto"/>
-            </w:tcBorders>
-            <w:shd w:val="clear" w:color="auto" w:fill="auto"/>
-            <w:vAlign w:val="bottom"/>
-            <w:hideMark/>
-          </w:tcPr>
-          <w:p>
-            <w:pPr>
-              <w:rPr>
-                <w:rFonts w:ascii="Calibri" w:hAnsi="Calibri" w:cs="Calibri"/>
-                <w:color w:val="000000"/>
-              </w:rPr>
-            </w:pPr>
-            <w:r>
-              <w:rPr>
-                <w:rFonts w:ascii="Calibri" w:hAnsi="Calibri" w:cs="Calibri"/>
-                <w:color w:val="000000"/>
-              </w:rPr>
-              <w:t>asd</w:t>
-            </w:r>
-          </w:p>
-        </w:tc>
-        <w:tc>
-          <w:tcPr>
-            <w:tcW w:w="1360" w:type="dxa"/>
-            <w:tcBorders>
-              <w:top w:val="single" w:sz="4" w:space="0" w:color="auto"/>
-              <w:left w:val="single" w:sz="4" w:space="0" w:color="auto"/>
-              <w:bottom w:val="single" w:sz="4" w:space="0" w:color="auto"/>
-              <w:right w:val="single" w:sz="4" w:space="0" w:color="auto"/>
-            </w:tcBorders>
-            <w:shd w:val="clear" w:color="auto" w:fill="auto"/>
-            <w:vAlign w:val="bottom"/>
-            <w:hideMark/>
-          </w:tcPr>
-          <w:p>
-            <w:pPr>
-              <w:rPr>
-                <w:rFonts w:ascii="Calibri" w:hAnsi="Calibri" w:cs="Calibri"/>
-                <w:color w:val="000000"/>
-              </w:rPr>
-            </w:pPr>
-            <w:r>
-              <w:rPr>
-                <w:rFonts w:ascii="Calibri" w:hAnsi="Calibri" w:cs="Calibri"/>
-                <w:color w:val="000000"/>
-              </w:rPr>
-              <w:t>ads</w:t>
-            </w:r>
-          </w:p>
-        </w:tc>
-        <w:tc>
-          <w:tcPr>
-            <w:tcW w:w="1360" w:type="dxa"/>
-            <w:tcBorders>
-              <w:top w:val="single" w:sz="4" w:space="0" w:color="auto"/>
-              <w:left w:val="single" w:sz="4" w:space="0" w:color="auto"/>
-              <w:bottom w:val="single" w:sz="4" w:space="0" w:color="auto"/>
-              <w:right w:val="single" w:sz="4" w:space="0" w:color="auto"/>
-            </w:tcBorders>
-            <w:shd w:val="clear" w:color="000000" w:fill="ADD8E6"/>
-            <w:vAlign w:val="bottom"/>
-            <w:hideMark/>
-          </w:tcPr>
-          <w:p>
-            <w:pPr>
-              <w:rPr>
-                <w:rFonts w:ascii="Calibri" w:hAnsi="Calibri" w:cs="Calibri"/>
-                <w:color w:val="000000"/>
-              </w:rPr>
-            </w:pPr>
-            <w:r>
-              <w:rPr>
-                <w:rFonts w:ascii="Calibri" w:hAnsi="Calibri" w:cs="Calibri"/>
-                <w:color w:val="000000"/>
-              </w:rPr>
-              <w:t>Minor Deficiencies</w:t>
-            </w:r>
-          </w:p>
-        </w:tc>
-        <w:tc>
-          <w:tcPr>
-            <w:tcW w:w="1360" w:type="dxa"/>
-            <w:tcBorders>
-              <w:top w:val="single" w:sz="4" w:space="0" w:color="auto"/>
-              <w:left w:val="single" w:sz="4" w:space="0" w:color="auto"/>
-              <w:bottom w:val="single" w:sz="4" w:space="0" w:color="auto"/>
-              <w:right w:val="single" w:sz="4" w:space="0" w:color="auto"/>
-            </w:tcBorders>
-            <w:shd w:val="clear" w:color="auto" w:fill="auto"/>
-            <w:vAlign w:val="bottom"/>
-            <w:hideMark/>
-          </w:tcPr>
-          <w:p>
-            <w:pPr>
-              <w:rPr>
-                <w:rFonts w:ascii="Calibri" w:hAnsi="Calibri" w:cs="Calibri"/>
-                <w:color w:val="000000"/>
-              </w:rPr>
-            </w:pPr>
-            <w:r>
-              <w:rPr>
-                <w:rFonts w:ascii="Calibri" w:hAnsi="Calibri" w:cs="Calibri"/>
-                <w:color w:val="000000"/>
-              </w:rPr>
-              <w:t>asd</w:t>
-            </w:r>
-          </w:p>
-        </w:tc>
-        <w:tc>
-          <w:tcPr>
-            <w:tcW w:w="960" w:type="dxa"/>
-            <w:tcBorders>
-              <w:top w:val="nil"/>
-              <w:left w:val="nil"/>
-              <w:bottom w:val="nil"/>
-              <w:right w:val="nil"/>
-            </w:tcBorders>
-            <w:shd w:val="clear" w:color="auto" w:fill="auto"/>
-            <w:noWrap/>
-            <w:vAlign w:val="bottom"/>
-            <w:hideMark/>
-          </w:tcPr>
-          <w:p>
-            <w:pPr>
-              <w:rPr>
-                <w:rFonts w:ascii="Calibri" w:hAnsi="Calibri" w:cs="Calibri"/>
-                <w:color w:val="000000"/>
-              </w:rPr>
-            </w:pPr>
-          </w:p>
-        </w:tc>
-        <w:tc>
-          <w:tcPr>
-            <w:tcW w:w="960" w:type="dxa"/>
-            <w:tcBorders>
-              <w:top w:val="nil"/>
-              <w:left w:val="nil"/>
-              <w:bottom w:val="nil"/>
-              <w:right w:val="nil"/>
-            </w:tcBorders>
-            <w:shd w:val="clear" w:color="auto" w:fill="auto"/>
-            <w:noWrap/>
-            <w:vAlign w:val="bottom"/>
-            <w:hideMark/>
-          </w:tcPr>
-          <w:p>
-            <w:pPr>
-              <w:rPr>
-                <w:sz w:val="20"/>
-                <w:szCs w:val="20"/>
-              </w:rPr>
-            </w:pPr>
-          </w:p>
-        </w:tc>
-      </w:tr>
-      <w:tr>
-        <w:trPr>
-          <w:trHeight w:val="576"/>
-        </w:trPr>
-        <w:tc>
-          <w:tcPr>
-            <w:tcW w:w="1360" w:type="dxa"/>
-            <w:tcBorders>
-              <w:top w:val="single" w:sz="4" w:space="0" w:color="auto"/>
-              <w:left w:val="single" w:sz="4" w:space="0" w:color="auto"/>
-              <w:bottom w:val="single" w:sz="4" w:space="0" w:color="auto"/>
-              <w:right w:val="single" w:sz="4" w:space="0" w:color="auto"/>
-            </w:tcBorders>
-            <w:shd w:val="clear" w:color="auto" w:fill="auto"/>
-            <w:vAlign w:val="bottom"/>
-            <w:hideMark/>
-          </w:tcPr>
-          <w:p>
-            <w:pPr>
-              <w:rPr>
-                <w:rFonts w:ascii="Calibri" w:hAnsi="Calibri" w:cs="Calibri"/>
-                <w:color w:val="000000"/>
-              </w:rPr>
-            </w:pPr>
-            <w:r>
-              <w:rPr>
-                <w:rFonts w:ascii="Calibri" w:hAnsi="Calibri" w:cs="Calibri"/>
-                <w:color w:val="000000"/>
-              </w:rPr>
-              <w:t>new</w:t>
-            </w:r>
-          </w:p>
-        </w:tc>
-        <w:tc>
-          <w:tcPr>
-            <w:tcW w:w="1360" w:type="dxa"/>
-            <w:tcBorders>
-              <w:top w:val="single" w:sz="4" w:space="0" w:color="auto"/>
-              <w:left w:val="single" w:sz="4" w:space="0" w:color="auto"/>
-              <w:bottom w:val="single" w:sz="4" w:space="0" w:color="auto"/>
-              <w:right w:val="single" w:sz="4" w:space="0" w:color="auto"/>
-            </w:tcBorders>
-            <w:shd w:val="clear" w:color="auto" w:fill="auto"/>
-            <w:vAlign w:val="bottom"/>
-            <w:hideMark/>
-          </w:tcPr>
-          <w:p>
-            <w:pPr>
-              <w:rPr>
-                <w:rFonts w:ascii="Calibri" w:hAnsi="Calibri" w:cs="Calibri"/>
-                <w:color w:val="000000"/>
-              </w:rPr>
-            </w:pPr>
-            <w:r>
-              <w:rPr>
-                <w:rFonts w:ascii="Calibri" w:hAnsi="Calibri" w:cs="Calibri"/>
-                <w:color w:val="000000"/>
-              </w:rPr>
-              <w:t>da</w:t>
-            </w:r>
-          </w:p>
-        </w:tc>
-        <w:tc>
-          <w:tcPr>
-            <w:tcW w:w="1360" w:type="dxa"/>
-            <w:tcBorders>
-              <w:top w:val="single" w:sz="4" w:space="0" w:color="auto"/>
-              <w:left w:val="single" w:sz="4" w:space="0" w:color="auto"/>
-              <w:bottom w:val="single" w:sz="4" w:space="0" w:color="auto"/>
-              <w:right w:val="single" w:sz="4" w:space="0" w:color="auto"/>
-            </w:tcBorders>
-            <w:shd w:val="clear" w:color="auto" w:fill="auto"/>
-            <w:vAlign w:val="bottom"/>
-            <w:hideMark/>
-          </w:tcPr>
-          <w:p>
-            <w:pPr>
-              <w:rPr>
-                <w:rFonts w:ascii="Calibri" w:hAnsi="Calibri" w:cs="Calibri"/>
-                <w:color w:val="000000"/>
-              </w:rPr>
-            </w:pPr>
-            <w:r>
-              <w:rPr>
-                <w:rFonts w:ascii="Calibri" w:hAnsi="Calibri" w:cs="Calibri"/>
-                <w:color w:val="000000"/>
-              </w:rPr>
-              <w:t>das</w:t>
-            </w:r>
-          </w:p>
-        </w:tc>
-        <w:tc>
-          <w:tcPr>
-            <w:tcW w:w="1360" w:type="dxa"/>
-            <w:tcBorders>
-              <w:top w:val="single" w:sz="4" w:space="0" w:color="auto"/>
-              <w:left w:val="single" w:sz="4" w:space="0" w:color="auto"/>
-              <w:bottom w:val="single" w:sz="4" w:space="0" w:color="auto"/>
-              <w:right w:val="single" w:sz="4" w:space="0" w:color="auto"/>
-            </w:tcBorders>
-            <w:shd w:val="clear" w:color="000000" w:fill="ADD8E6"/>
-            <w:vAlign w:val="bottom"/>
-            <w:hideMark/>
-          </w:tcPr>
-          <w:p>
-            <w:pPr>
-              <w:rPr>
-                <w:rFonts w:ascii="Calibri" w:hAnsi="Calibri" w:cs="Calibri"/>
-                <w:color w:val="000000"/>
-              </w:rPr>
-            </w:pPr>
-            <w:r>
-              <w:rPr>
-                <w:rFonts w:ascii="Calibri" w:hAnsi="Calibri" w:cs="Calibri"/>
-                <w:color w:val="000000"/>
-              </w:rPr>
-              <w:t>Minor Deficiencies</w:t>
-            </w:r>
-          </w:p>
-        </w:tc>
-        <w:tc>
-          <w:tcPr>
-            <w:tcW w:w="1360" w:type="dxa"/>
-            <w:tcBorders>
-              <w:top w:val="single" w:sz="4" w:space="0" w:color="auto"/>
-              <w:left w:val="single" w:sz="4" w:space="0" w:color="auto"/>
-              <w:bottom w:val="single" w:sz="4" w:space="0" w:color="auto"/>
-              <w:right w:val="single" w:sz="4" w:space="0" w:color="auto"/>
-            </w:tcBorders>
-            <w:shd w:val="clear" w:color="auto" w:fill="auto"/>
-            <w:vAlign w:val="bottom"/>
-            <w:hideMark/>
-          </w:tcPr>
-          <w:p>
-            <w:pPr>
-              <w:rPr>
-                <w:rFonts w:ascii="Calibri" w:hAnsi="Calibri" w:cs="Calibri"/>
-                <w:color w:val="000000"/>
-              </w:rPr>
-            </w:pPr>
-            <w:r>
-              <w:rPr>
-                <w:rFonts w:ascii="Calibri" w:hAnsi="Calibri" w:cs="Calibri"/>
-                <w:color w:val="000000"/>
-              </w:rPr>
-              <w:t>ads</w:t>
-            </w:r>
-          </w:p>
-        </w:tc>
-        <w:tc>
-          <w:tcPr>
-            <w:tcW w:w="960" w:type="dxa"/>
-            <w:tcBorders>
-              <w:top w:val="nil"/>
-              <w:left w:val="nil"/>
-              <w:bottom w:val="nil"/>
-              <w:right w:val="nil"/>
-            </w:tcBorders>
-            <w:shd w:val="clear" w:color="auto" w:fill="auto"/>
-            <w:noWrap/>
-            <w:vAlign w:val="bottom"/>
-            <w:hideMark/>
-          </w:tcPr>
-          <w:p>
-            <w:pPr>
-              <w:rPr>
-                <w:rFonts w:ascii="Calibri" w:hAnsi="Calibri" w:cs="Calibri"/>
-                <w:color w:val="000000"/>
               </w:rPr>
             </w:pPr>
           </w:p>
@@ -1120,6 +686,72 @@
         <w:tc>
           <w:tcPr>
             <w:tcW w:w="1360" w:type="dxa"/>
+            <w:tcBorders>
+              <w:top w:val="nil"/>
+              <w:left w:val="nil"/>
+              <w:bottom w:val="nil"/>
+              <w:right w:val="nil"/>
+            </w:tcBorders>
+            <w:shd w:val="clear" w:color="auto" w:fill="auto"/>
+            <w:vAlign w:val="bottom"/>
+            <w:hideMark/>
+          </w:tcPr>
+          <w:p>
+            <w:pPr>
+              <w:rPr>
+                <w:sz w:val="20"/>
+                <w:szCs w:val="20"/>
+              </w:rPr>
+            </w:pPr>
+          </w:p>
+        </w:tc>
+        <w:tc>
+          <w:tcPr>
+            <w:tcW w:w="1360" w:type="dxa"/>
+            <w:tcBorders>
+              <w:top w:val="nil"/>
+              <w:left w:val="nil"/>
+              <w:bottom w:val="nil"/>
+              <w:right w:val="nil"/>
+            </w:tcBorders>
+            <w:shd w:val="clear" w:color="auto" w:fill="auto"/>
+            <w:vAlign w:val="bottom"/>
+            <w:hideMark/>
+          </w:tcPr>
+          <w:p>
+            <w:pPr>
+              <w:rPr>
+                <w:sz w:val="20"/>
+                <w:szCs w:val="20"/>
+              </w:rPr>
+            </w:pPr>
+          </w:p>
+        </w:tc>
+        <w:tc>
+          <w:tcPr>
+            <w:tcW w:w="1360" w:type="dxa"/>
+            <w:tcBorders>
+              <w:top w:val="nil"/>
+              <w:left w:val="nil"/>
+              <w:bottom w:val="nil"/>
+              <w:right w:val="nil"/>
+            </w:tcBorders>
+            <w:shd w:val="clear" w:color="auto" w:fill="auto"/>
+            <w:vAlign w:val="bottom"/>
+            <w:hideMark/>
+          </w:tcPr>
+          <w:p>
+            <w:pPr>
+              <w:rPr>
+                <w:sz w:val="20"/>
+                <w:szCs w:val="20"/>
+              </w:rPr>
+            </w:pPr>
+          </w:p>
+        </w:tc>
+        <w:tc>
+          <w:tcPr>
+            <w:tcW w:w="2780" w:type="dxa"/>
             <w:tcBorders>
               <w:top w:val="nil"/>
               <w:left w:val="nil"/>

</xml_diff>